<commit_message>
extra user story's toegevoegd
</commit_message>
<xml_diff>
--- a/Project_Web___Mobile_Server-side_-_user_stories.docx
+++ b/Project_Web___Mobile_Server-side_-_user_stories.docx
@@ -1169,7 +1169,23 @@
                 <w:szCs w:val="22"/>
                 <w:lang w:val="nl-NL"/>
               </w:rPr>
-              <w:t>Eigenaar van het platvorm</w:t>
+              <w:t>Eigenaar van het plat</w:t>
+            </w:r>
+            <w:r>
+              <w:rPr>
+                <w:sz w:val="22"/>
+                <w:szCs w:val="22"/>
+                <w:lang w:val="nl-NL"/>
+              </w:rPr>
+              <w:t>f</w:t>
+            </w:r>
+            <w:r>
+              <w:rPr>
+                <w:sz w:val="22"/>
+                <w:szCs w:val="22"/>
+                <w:lang w:val="nl-NL"/>
+              </w:rPr>
+              <w:t>orm</w:t>
             </w:r>
           </w:p>
         </w:tc>
@@ -1231,6 +1247,30 @@
                 <w:lang w:val="nl-NL"/>
               </w:rPr>
             </w:pPr>
+            <w:r>
+              <w:rPr>
+                <w:sz w:val="22"/>
+                <w:szCs w:val="22"/>
+                <w:lang w:val="nl-NL"/>
+              </w:rPr>
+              <w:t xml:space="preserve">De chauffeur </w:t>
+            </w:r>
+            <w:r>
+              <w:rPr>
+                <w:sz w:val="22"/>
+                <w:szCs w:val="22"/>
+                <w:lang w:val="nl-NL"/>
+              </w:rPr>
+              <w:t xml:space="preserve">tegen </w:t>
+            </w:r>
+            <w:r>
+              <w:rPr>
+                <w:sz w:val="22"/>
+                <w:szCs w:val="22"/>
+                <w:lang w:val="nl-NL"/>
+              </w:rPr>
+              <w:t>een boom rijdt</w:t>
+            </w:r>
           </w:p>
         </w:tc>
         <w:tc>
@@ -1245,6 +1285,22 @@
                 <w:lang w:val="nl-NL"/>
               </w:rPr>
             </w:pPr>
+            <w:r>
+              <w:rPr>
+                <w:sz w:val="22"/>
+                <w:szCs w:val="22"/>
+                <w:lang w:val="nl-NL"/>
+              </w:rPr>
+              <w:t xml:space="preserve">Een melding krijgen dat mijn </w:t>
+            </w:r>
+            <w:r>
+              <w:rPr>
+                <w:sz w:val="22"/>
+                <w:szCs w:val="22"/>
+                <w:lang w:val="nl-NL"/>
+              </w:rPr>
+              <w:t xml:space="preserve">rit geannuleerd is </w:t>
+            </w:r>
           </w:p>
         </w:tc>
         <w:tc>
@@ -1259,6 +1315,91 @@
                 <w:lang w:val="nl-NL"/>
               </w:rPr>
             </w:pPr>
+            <w:r>
+              <w:rPr>
+                <w:sz w:val="22"/>
+                <w:szCs w:val="22"/>
+                <w:lang w:val="nl-NL"/>
+              </w:rPr>
+              <w:t>Ik een nieuwe rit kan bestellen</w:t>
+            </w:r>
+          </w:p>
+        </w:tc>
+      </w:tr>
+      <w:tr>
+        <w:tc>
+          <w:tcPr>
+            <w:tcW w:w="1838" w:type="dxa"/>
+          </w:tcPr>
+          <w:p>
+            <w:pPr>
+              <w:rPr>
+                <w:sz w:val="22"/>
+                <w:szCs w:val="22"/>
+                <w:lang w:val="nl-NL"/>
+              </w:rPr>
+            </w:pPr>
+            <w:r>
+              <w:rPr>
+                <w:sz w:val="22"/>
+                <w:szCs w:val="22"/>
+                <w:lang w:val="nl-NL"/>
+              </w:rPr>
+              <w:lastRenderedPageBreak/>
+              <w:t>Mijn plannen voor de dag veranderen</w:t>
+            </w:r>
+          </w:p>
+        </w:tc>
+        <w:tc>
+          <w:tcPr>
+            <w:tcW w:w="3402" w:type="dxa"/>
+          </w:tcPr>
+          <w:p>
+            <w:pPr>
+              <w:rPr>
+                <w:sz w:val="22"/>
+                <w:szCs w:val="22"/>
+                <w:lang w:val="nl-NL"/>
+              </w:rPr>
+            </w:pPr>
+            <w:r>
+              <w:rPr>
+                <w:sz w:val="22"/>
+                <w:szCs w:val="22"/>
+                <w:lang w:val="nl-NL"/>
+              </w:rPr>
+              <w:t xml:space="preserve">Mijn rit een half </w:t>
+            </w:r>
+            <w:r>
+              <w:rPr>
+                <w:sz w:val="22"/>
+                <w:szCs w:val="22"/>
+                <w:lang w:val="nl-NL"/>
+              </w:rPr>
+              <w:t xml:space="preserve">uur voor de start nog kunnen annuleren </w:t>
+            </w:r>
+          </w:p>
+        </w:tc>
+        <w:tc>
+          <w:tcPr>
+            <w:tcW w:w="3776" w:type="dxa"/>
+          </w:tcPr>
+          <w:p>
+            <w:pPr>
+              <w:rPr>
+                <w:sz w:val="22"/>
+                <w:szCs w:val="22"/>
+                <w:lang w:val="nl-NL"/>
+              </w:rPr>
+            </w:pPr>
+            <w:r>
+              <w:rPr>
+                <w:sz w:val="22"/>
+                <w:szCs w:val="22"/>
+                <w:lang w:val="nl-NL"/>
+              </w:rPr>
+              <w:t>Ik geen onnodige kosten moet betalen</w:t>
+            </w:r>
           </w:p>
         </w:tc>
       </w:tr>
@@ -1679,7 +1820,7 @@
         <w:rFonts w:asciiTheme="minorHAnsi" w:eastAsiaTheme="minorHAnsi" w:hAnsiTheme="minorHAnsi" w:cstheme="minorBidi"/>
         <w:sz w:val="24"/>
         <w:szCs w:val="24"/>
-        <w:lang w:eastAsia="en-US" w:bidi="ar-SA"/>
+        <w:lang w:val="nl-BE" w:eastAsia="en-US" w:bidi="ar-SA"/>
       </w:rPr>
     </w:rPrDefault>
     <w:pPrDefault/>
@@ -2223,7 +2364,7 @@
       <w:sz w:val="16"/>
       <w:szCs w:val="15"/>
       <w:u w:val="single" w:color="76FFBD"/>
-      <w:lang w:val="nl-BE" w:eastAsia="nl-NL"/>
+      <w:lang w:eastAsia="nl-NL"/>
     </w:rPr>
   </w:style>
   <w:style w:type="paragraph" w:styleId="Inhopg3">

</xml_diff>